<commit_message>
updated one caption in the 2019-22 report, re-knit in serveral formats and saved the html and pdf versions in the outgoing folder to share with others.
</commit_message>
<xml_diff>
--- a/analysis/markdowns/report_2019_2022.docx
+++ b/analysis/markdowns/report_2019_2022.docx
@@ -139,7 +139,7 @@
         <w:t xml:space="preserve"> </w:t>
       </w:r>
       <w:r>
-        <w:t xml:space="preserve">06,</w:t>
+        <w:t xml:space="preserve">11,</w:t>
       </w:r>
       <w:r>
         <w:t xml:space="preserve"> </w:t>
@@ -11229,7 +11229,7 @@
         <w:pStyle w:val="TableCaption"/>
       </w:pPr>
       <w:r>
-        <w:t xml:space="preserve">Table 4.5: Number of fish observed moving downstream or upstream (n Fish), less than or greater than 67 cm, and whether they were likely (&gt; 50% probability) to be a steelhead. Totals within each movement and size group are shown (n Sthd) as well as totals for each year by direction (Total Sthd).</w:t>
+        <w:t xml:space="preserve">Table 4.5: Number of fish observed moving downstream or upstream (n Fish), less than or greater than 67 cm, and whether they were likely (&gt; 50% probability) to be a steelhead according to the species composition GAM. Totals within each movement and size group are shown (n Sthd) as well as totals for each year by direction (Total Sthd). Note that for fish greater than 67 cm, we assumed they were all steelhead, regardless of the GAM predictions.</w:t>
       </w:r>
     </w:p>
     <w:tbl>
@@ -11237,7 +11237,7 @@
         <w:tblStyle w:val="Table"/>
         <w:tblW w:type="auto" w:w="0"/>
         <w:tblLook w:firstRow="1" w:lastRow="0" w:firstColumn="0" w:lastColumn="0" w:noHBand="0" w:noVBand="0" w:val="0020"/>
-        <w:tblCaption w:val="Table 4.5: Number of fish observed moving downstream or upstream (n Fish), less than or greater than 67 cm, and whether they were likely (&gt; 50% probability) to be a steelhead. Totals within each movement and size group are shown (n Sthd) as well as totals for each year by direction (Total Sthd)."/>
+        <w:tblCaption w:val="Table 4.5: Number of fish observed moving downstream or upstream (n Fish), less than or greater than 67 cm, and whether they were likely (&gt; 50% probability) to be a steelhead according to the species composition GAM. Totals within each movement and size group are shown (n Sthd) as well as totals for each year by direction (Total Sthd). Note that for fish greater than 67 cm, we assumed they were all steelhead, regardless of the GAM predictions."/>
       </w:tblPr>
       <w:tblGrid>
         <w:gridCol w:w="880"/>

</xml_diff>